<commit_message>
completed calibration run results and program run
</commit_message>
<xml_diff>
--- a/model_execution/hyak_instructions/submit.docx
+++ b/model_execution/hyak_instructions/submit.docx
@@ -71,6 +71,9 @@
         <w:t>apptainer</w:t>
       </w:r>
       <w:proofErr w:type="spellEnd"/>
+      <w:r>
+        <w:t>/1.0.2</w:t>
+      </w:r>
     </w:p>
     <w:p/>
     <w:p>
@@ -109,7 +112,13 @@
       </w:r>
       <w:proofErr w:type="spellStart"/>
       <w:r>
-        <w:t>warmup_calibration_runs_container.</w:t>
+        <w:t>warmup_calibration_runs_</w:t>
+      </w:r>
+      <w:r>
+        <w:t>image</w:t>
+      </w:r>
+      <w:r>
+        <w:t>.</w:t>
       </w:r>
       <w:r>
         <w:t>sif</w:t>
@@ -169,6 +178,73 @@
     <w:p/>
     <w:p/>
     <w:p>
+      <w:bookmarkStart w:id="0" w:name="OLE_LINK3"/>
+      <w:bookmarkStart w:id="1" w:name="OLE_LINK4"/>
+      <w:proofErr w:type="spellStart"/>
+      <w:r>
+        <w:t>apptainer</w:t>
+      </w:r>
+      <w:proofErr w:type="spellEnd"/>
+      <w:r>
+        <w:t xml:space="preserve"> build</w:t>
+      </w:r>
+      <w:r>
+        <w:t xml:space="preserve"> </w:t>
+      </w:r>
+      <w:r>
+        <w:t>--</w:t>
+      </w:r>
+      <w:proofErr w:type="spellStart"/>
+      <w:r>
+        <w:t>fakeroot</w:t>
+      </w:r>
+      <w:proofErr w:type="spellEnd"/>
+      <w:r>
+        <w:t xml:space="preserve"> </w:t>
+      </w:r>
+      <w:r>
+        <w:t>/</w:t>
+      </w:r>
+      <w:proofErr w:type="spellStart"/>
+      <w:r>
+        <w:t>tmp</w:t>
+      </w:r>
+      <w:proofErr w:type="spellEnd"/>
+      <w:r>
+        <w:t>/</w:t>
+      </w:r>
+      <w:proofErr w:type="spellStart"/>
+      <w:r>
+        <w:t>program_runs</w:t>
+      </w:r>
+      <w:r>
+        <w:t>_</w:t>
+      </w:r>
+      <w:r>
+        <w:t>image</w:t>
+      </w:r>
+      <w:r>
+        <w:t>.</w:t>
+      </w:r>
+      <w:r>
+        <w:t>sif</w:t>
+      </w:r>
+      <w:proofErr w:type="spellEnd"/>
+      <w:r>
+        <w:t xml:space="preserve"> ./</w:t>
+      </w:r>
+      <w:r>
+        <w:t>program</w:t>
+      </w:r>
+      <w:r>
+        <w:t>_runs_container.def</w:t>
+      </w:r>
+    </w:p>
+    <w:bookmarkEnd w:id="0"/>
+    <w:bookmarkEnd w:id="1"/>
+    <w:p/>
+    <w:p/>
+    <w:p>
       <w:r>
         <w:t>#</w:t>
       </w:r>
@@ -182,6 +258,8 @@
       </w:r>
     </w:p>
     <w:p>
+      <w:bookmarkStart w:id="2" w:name="OLE_LINK1"/>
+      <w:bookmarkStart w:id="3" w:name="OLE_LINK2"/>
       <w:r>
         <w:t>c</w:t>
       </w:r>
@@ -202,7 +280,13 @@
       </w:r>
       <w:proofErr w:type="spellStart"/>
       <w:r>
-        <w:t>warmup_calibration_runs_container.</w:t>
+        <w:t>warmup_calibration_runs_</w:t>
+      </w:r>
+      <w:r>
+        <w:t>image</w:t>
+      </w:r>
+      <w:r>
+        <w:t>.</w:t>
       </w:r>
       <w:r>
         <w:t>sif</w:t>
@@ -216,6 +300,8 @@
       </w:r>
       <w:proofErr w:type="gramEnd"/>
     </w:p>
+    <w:bookmarkEnd w:id="2"/>
+    <w:bookmarkEnd w:id="3"/>
     <w:p/>
     <w:p>
       <w:r>

</xml_diff>